<commit_message>
objects in js updated
</commit_message>
<xml_diff>
--- a/images/JS Execution.docx
+++ b/images/JS Execution.docx
@@ -10,15 +10,114 @@
         <mc:AlternateContent>
           <mc:Choice Requires="wps">
             <w:drawing>
-              <wp:anchor distT="0" distB="0" distL="114300" distR="114300" simplePos="0" relativeHeight="251687936" behindDoc="0" locked="0" layoutInCell="1" allowOverlap="1" wp14:anchorId="70A4FB85" wp14:editId="4FC01279">
+              <wp:anchor distT="0" distB="0" distL="114300" distR="114300" simplePos="0" relativeHeight="251691008" behindDoc="0" locked="0" layoutInCell="1" allowOverlap="1" wp14:anchorId="0F8896FF" wp14:editId="2D5D339C">
                 <wp:simplePos x="0" y="0"/>
                 <wp:positionH relativeFrom="column">
-                  <wp:posOffset>3562032</wp:posOffset>
+                  <wp:posOffset>3176588</wp:posOffset>
                 </wp:positionH>
                 <wp:positionV relativeFrom="paragraph">
-                  <wp:posOffset>28257</wp:posOffset>
+                  <wp:posOffset>409575</wp:posOffset>
                 </wp:positionV>
-                <wp:extent cx="1247775" cy="571500"/>
+                <wp:extent cx="1300162" cy="785813"/>
+                <wp:effectExtent l="0" t="0" r="14605" b="14605"/>
+                <wp:wrapNone/>
+                <wp:docPr id="23" name="Rectangle 23"/>
+                <wp:cNvGraphicFramePr/>
+                <a:graphic xmlns:a="http://schemas.openxmlformats.org/drawingml/2006/main">
+                  <a:graphicData uri="http://schemas.microsoft.com/office/word/2010/wordprocessingShape">
+                    <wps:wsp>
+                      <wps:cNvSpPr/>
+                      <wps:spPr>
+                        <a:xfrm>
+                          <a:off x="0" y="0"/>
+                          <a:ext cx="1300162" cy="785813"/>
+                        </a:xfrm>
+                        <a:prstGeom prst="rect">
+                          <a:avLst/>
+                        </a:prstGeom>
+                      </wps:spPr>
+                      <wps:style>
+                        <a:lnRef idx="2">
+                          <a:schemeClr val="accent1">
+                            <a:shade val="50000"/>
+                          </a:schemeClr>
+                        </a:lnRef>
+                        <a:fillRef idx="1">
+                          <a:schemeClr val="accent1"/>
+                        </a:fillRef>
+                        <a:effectRef idx="0">
+                          <a:schemeClr val="accent1"/>
+                        </a:effectRef>
+                        <a:fontRef idx="minor">
+                          <a:schemeClr val="lt1"/>
+                        </a:fontRef>
+                      </wps:style>
+                      <wps:txbx>
+                        <w:txbxContent>
+                          <w:p>
+                            <w:pPr>
+                              <w:jc w:val="center"/>
+                            </w:pPr>
+                            <w:r>
+                              <w:t>Name, id, salary, print</w:t>
+                            </w:r>
+                          </w:p>
+                        </w:txbxContent>
+                      </wps:txbx>
+                      <wps:bodyPr rot="0" spcFirstLastPara="0" vertOverflow="overflow" horzOverflow="overflow" vert="horz" wrap="square" lIns="91440" tIns="45720" rIns="91440" bIns="45720" numCol="1" spcCol="0" rtlCol="0" fromWordArt="0" anchor="ctr" anchorCtr="0" forceAA="0" compatLnSpc="1">
+                        <a:prstTxWarp prst="textNoShape">
+                          <a:avLst/>
+                        </a:prstTxWarp>
+                        <a:noAutofit/>
+                      </wps:bodyPr>
+                    </wps:wsp>
+                  </a:graphicData>
+                </a:graphic>
+                <wp14:sizeRelH relativeFrom="margin">
+                  <wp14:pctWidth>0</wp14:pctWidth>
+                </wp14:sizeRelH>
+                <wp14:sizeRelV relativeFrom="margin">
+                  <wp14:pctHeight>0</wp14:pctHeight>
+                </wp14:sizeRelV>
+              </wp:anchor>
+            </w:drawing>
+          </mc:Choice>
+          <mc:Fallback>
+            <w:pict>
+              <v:rect w14:anchorId="0F8896FF" id="Rectangle 23" o:spid="_x0000_s1026" style="position:absolute;margin-left:250.15pt;margin-top:32.25pt;width:102.35pt;height:61.9pt;z-index:251691008;visibility:visible;mso-wrap-style:square;mso-width-percent:0;mso-height-percent:0;mso-wrap-distance-left:9pt;mso-wrap-distance-top:0;mso-wrap-distance-right:9pt;mso-wrap-distance-bottom:0;mso-position-horizontal:absolute;mso-position-horizontal-relative:text;mso-position-vertical:absolute;mso-position-vertical-relative:text;mso-width-percent:0;mso-height-percent:0;mso-width-relative:margin;mso-height-relative:margin;v-text-anchor:middle" o:gfxdata="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" fillcolor="#4472c4 [3204]" strokecolor="#1f3763 [1604]" strokeweight="1pt">
+                <v:textbox>
+                  <w:txbxContent>
+                    <w:p>
+                      <w:pPr>
+                        <w:jc w:val="center"/>
+                      </w:pPr>
+                      <w:r>
+                        <w:t>Name, id, salary, print</w:t>
+                      </w:r>
+                    </w:p>
+                  </w:txbxContent>
+                </v:textbox>
+              </v:rect>
+            </w:pict>
+          </mc:Fallback>
+        </mc:AlternateContent>
+      </w:r>
+      <w:r>
+        <w:rPr>
+          <w:noProof/>
+        </w:rPr>
+        <mc:AlternateContent>
+          <mc:Choice Requires="wps">
+            <w:drawing>
+              <wp:anchor distT="0" distB="0" distL="114300" distR="114300" simplePos="0" relativeHeight="251687936" behindDoc="0" locked="0" layoutInCell="1" allowOverlap="1" wp14:anchorId="70A4FB85" wp14:editId="65D31E5C">
+                <wp:simplePos x="0" y="0"/>
+                <wp:positionH relativeFrom="column">
+                  <wp:posOffset>3562350</wp:posOffset>
+                </wp:positionH>
+                <wp:positionV relativeFrom="paragraph">
+                  <wp:posOffset>28575</wp:posOffset>
+                </wp:positionV>
+                <wp:extent cx="1228725" cy="323850"/>
                 <wp:effectExtent l="0" t="0" r="28575" b="19050"/>
                 <wp:wrapNone/>
                 <wp:docPr id="22" name="Rectangle 22"/>
@@ -30,7 +129,7 @@
                       <wps:spPr>
                         <a:xfrm>
                           <a:off x="0" y="0"/>
-                          <a:ext cx="1247775" cy="571500"/>
+                          <a:ext cx="1228725" cy="323850"/>
                         </a:xfrm>
                         <a:prstGeom prst="rect">
                           <a:avLst/>
@@ -83,12 +182,18 @@
                     </wps:wsp>
                   </a:graphicData>
                 </a:graphic>
+                <wp14:sizeRelH relativeFrom="margin">
+                  <wp14:pctWidth>0</wp14:pctWidth>
+                </wp14:sizeRelH>
+                <wp14:sizeRelV relativeFrom="margin">
+                  <wp14:pctHeight>0</wp14:pctHeight>
+                </wp14:sizeRelV>
               </wp:anchor>
             </w:drawing>
           </mc:Choice>
           <mc:Fallback>
             <w:pict>
-              <v:rect w14:anchorId="70A4FB85" id="Rectangle 22" o:spid="_x0000_s1026" style="position:absolute;margin-left:280.45pt;margin-top:2.2pt;width:98.25pt;height:45pt;z-index:251687936;visibility:visible;mso-wrap-style:square;mso-wrap-distance-left:9pt;mso-wrap-distance-top:0;mso-wrap-distance-right:9pt;mso-wrap-distance-bottom:0;mso-position-horizontal:absolute;mso-position-horizontal-relative:text;mso-position-vertical:absolute;mso-position-vertical-relative:text;v-text-anchor:middle" o:gfxdata="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" fillcolor="#4472c4 [3204]" strokecolor="#1f3763 [1604]" strokeweight="1pt">
+              <v:rect w14:anchorId="70A4FB85" id="Rectangle 22" o:spid="_x0000_s1027" style="position:absolute;margin-left:280.5pt;margin-top:2.25pt;width:96.75pt;height:25.5pt;z-index:251687936;visibility:visible;mso-wrap-style:square;mso-width-percent:0;mso-height-percent:0;mso-wrap-distance-left:9pt;mso-wrap-distance-top:0;mso-wrap-distance-right:9pt;mso-wrap-distance-bottom:0;mso-position-horizontal:absolute;mso-position-horizontal-relative:text;mso-position-vertical:absolute;mso-position-vertical-relative:text;mso-width-percent:0;mso-height-percent:0;mso-width-relative:margin;mso-height-relative:margin;v-text-anchor:middle" o:gfxdata="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" fillcolor="#4472c4 [3204]" strokecolor="#1f3763 [1604]" strokeweight="1pt">
                 <v:textbox>
                   <w:txbxContent>
                     <w:p>
@@ -112,6 +217,85 @@
                   </w:txbxContent>
                 </v:textbox>
               </v:rect>
+            </w:pict>
+          </mc:Fallback>
+        </mc:AlternateContent>
+      </w:r>
+      <w:r>
+        <w:rPr>
+          <w:noProof/>
+        </w:rPr>
+        <mc:AlternateContent>
+          <mc:Choice Requires="wps">
+            <w:drawing>
+              <wp:anchor distT="0" distB="0" distL="114300" distR="114300" simplePos="0" relativeHeight="251688960" behindDoc="0" locked="0" layoutInCell="1" allowOverlap="1" wp14:anchorId="0C1FB858" wp14:editId="7BE4B505">
+                <wp:simplePos x="0" y="0"/>
+                <wp:positionH relativeFrom="column">
+                  <wp:posOffset>2662239</wp:posOffset>
+                </wp:positionH>
+                <wp:positionV relativeFrom="paragraph">
+                  <wp:posOffset>209550</wp:posOffset>
+                </wp:positionV>
+                <wp:extent cx="514350" cy="471488"/>
+                <wp:effectExtent l="0" t="0" r="76200" b="62230"/>
+                <wp:wrapNone/>
+                <wp:docPr id="5" name="Straight Arrow Connector 5"/>
+                <wp:cNvGraphicFramePr/>
+                <a:graphic xmlns:a="http://schemas.openxmlformats.org/drawingml/2006/main">
+                  <a:graphicData uri="http://schemas.microsoft.com/office/word/2010/wordprocessingShape">
+                    <wps:wsp>
+                      <wps:cNvCnPr/>
+                      <wps:spPr>
+                        <a:xfrm>
+                          <a:off x="0" y="0"/>
+                          <a:ext cx="514350" cy="471488"/>
+                        </a:xfrm>
+                        <a:prstGeom prst="straightConnector1">
+                          <a:avLst/>
+                        </a:prstGeom>
+                        <a:ln>
+                          <a:solidFill>
+                            <a:schemeClr val="tx1"/>
+                          </a:solidFill>
+                          <a:tailEnd type="triangle"/>
+                        </a:ln>
+                      </wps:spPr>
+                      <wps:style>
+                        <a:lnRef idx="1">
+                          <a:schemeClr val="accent1"/>
+                        </a:lnRef>
+                        <a:fillRef idx="0">
+                          <a:schemeClr val="accent1"/>
+                        </a:fillRef>
+                        <a:effectRef idx="0">
+                          <a:schemeClr val="accent1"/>
+                        </a:effectRef>
+                        <a:fontRef idx="minor">
+                          <a:schemeClr val="tx1"/>
+                        </a:fontRef>
+                      </wps:style>
+                      <wps:bodyPr/>
+                    </wps:wsp>
+                  </a:graphicData>
+                </a:graphic>
+                <wp14:sizeRelH relativeFrom="margin">
+                  <wp14:pctWidth>0</wp14:pctWidth>
+                </wp14:sizeRelH>
+                <wp14:sizeRelV relativeFrom="margin">
+                  <wp14:pctHeight>0</wp14:pctHeight>
+                </wp14:sizeRelV>
+              </wp:anchor>
+            </w:drawing>
+          </mc:Choice>
+          <mc:Fallback>
+            <w:pict>
+              <v:shapetype w14:anchorId="78E7ADA4" id="_x0000_t32" coordsize="21600,21600" o:spt="32" o:oned="t" path="m,l21600,21600e" filled="f">
+                <v:path arrowok="t" fillok="f" o:connecttype="none"/>
+                <o:lock v:ext="edit" shapetype="t"/>
+              </v:shapetype>
+              <v:shape id="Straight Arrow Connector 5" o:spid="_x0000_s1026" type="#_x0000_t32" style="position:absolute;margin-left:209.65pt;margin-top:16.5pt;width:40.5pt;height:37.15pt;z-index:251688960;visibility:visible;mso-wrap-style:square;mso-width-percent:0;mso-height-percent:0;mso-wrap-distance-left:9pt;mso-wrap-distance-top:0;mso-wrap-distance-right:9pt;mso-wrap-distance-bottom:0;mso-position-horizontal:absolute;mso-position-horizontal-relative:text;mso-position-vertical:absolute;mso-position-vertical-relative:text;mso-width-percent:0;mso-height-percent:0;mso-width-relative:margin;mso-height-relative:margin" o:gfxdata="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" strokecolor="black [3213]" strokeweight=".5pt">
+                <v:stroke endarrow="block" joinstyle="miter"/>
+              </v:shape>
             </w:pict>
           </mc:Fallback>
         </mc:AlternateContent>
@@ -190,6 +374,9 @@
         </mc:AlternateContent>
       </w:r>
       <w:r>
+        <w:rPr>
+          <w:noProof/>
+        </w:rPr>
         <mc:AlternateContent>
           <mc:Choice Requires="wps">
             <w:drawing>
@@ -262,10 +449,13 @@
         </mc:AlternateContent>
       </w:r>
       <w:r>
+        <w:rPr>
+          <w:noProof/>
+        </w:rPr>
         <mc:AlternateContent>
           <mc:Choice Requires="wps">
             <w:drawing>
-              <wp:anchor distT="0" distB="0" distL="114300" distR="114300" simplePos="0" relativeHeight="251684864" behindDoc="0" locked="0" layoutInCell="1" allowOverlap="1" wp14:anchorId="745C95E4" wp14:editId="46FF7F2D">
+              <wp:anchor distT="0" distB="0" distL="114300" distR="114300" simplePos="0" relativeHeight="251684864" behindDoc="0" locked="0" layoutInCell="1" allowOverlap="1" wp14:anchorId="745C95E4" wp14:editId="013F09E0">
                 <wp:simplePos x="0" y="0"/>
                 <wp:positionH relativeFrom="column">
                   <wp:posOffset>3962401</wp:posOffset>
@@ -314,13 +504,7 @@
                               <w:jc w:val="center"/>
                             </w:pPr>
                             <w:r>
-                              <w:t>b</w:t>
-                            </w:r>
-                            <w:r>
-                              <w:t xml:space="preserve"> = </w:t>
-                            </w:r>
-                            <w:r>
-                              <w:t>20</w:t>
+                              <w:t>b = 20</w:t>
                             </w:r>
                           </w:p>
                           <w:p>
@@ -328,10 +512,7 @@
                               <w:jc w:val="center"/>
                             </w:pPr>
                             <w:r>
-                              <w:t>res=</w:t>
-                            </w:r>
-                            <w:r>
-                              <w:t xml:space="preserve"> </w:t>
+                              <w:t xml:space="preserve">res= </w:t>
                             </w:r>
                           </w:p>
                         </w:txbxContent>
@@ -356,7 +537,7 @@
           </mc:Choice>
           <mc:Fallback>
             <w:pict>
-              <v:roundrect w14:anchorId="745C95E4" id="Rectangle: Rounded Corners 19" o:spid="_x0000_s1027" style="position:absolute;margin-left:312pt;margin-top:-1in;width:74.65pt;height:70.9pt;z-index:251684864;visibility:visible;mso-wrap-style:square;mso-width-percent:0;mso-height-percent:0;mso-wrap-distance-left:9pt;mso-wrap-distance-top:0;mso-wrap-distance-right:9pt;mso-wrap-distance-bottom:0;mso-position-horizontal:absolute;mso-position-horizontal-relative:text;mso-position-vertical:absolute;mso-position-vertical-relative:text;mso-width-percent:0;mso-height-percent:0;mso-width-relative:margin;mso-height-relative:margin;v-text-anchor:middle" arcsize="10923f" o:gfxdata="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" fillcolor="#4472c4 [3204]" strokecolor="#1f3763 [1604]" strokeweight="1pt">
+              <v:roundrect w14:anchorId="745C95E4" id="Rectangle: Rounded Corners 19" o:spid="_x0000_s1028" style="position:absolute;margin-left:312pt;margin-top:-1in;width:74.65pt;height:70.9pt;z-index:251684864;visibility:visible;mso-wrap-style:square;mso-width-percent:0;mso-height-percent:0;mso-wrap-distance-left:9pt;mso-wrap-distance-top:0;mso-wrap-distance-right:9pt;mso-wrap-distance-bottom:0;mso-position-horizontal:absolute;mso-position-horizontal-relative:text;mso-position-vertical:absolute;mso-position-vertical-relative:text;mso-width-percent:0;mso-height-percent:0;mso-width-relative:margin;mso-height-relative:margin;v-text-anchor:middle" arcsize="10923f" o:gfxdata="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" fillcolor="#4472c4 [3204]" strokecolor="#1f3763 [1604]" strokeweight="1pt">
                 <v:stroke joinstyle="miter"/>
                 <v:textbox>
                   <w:txbxContent>
@@ -365,13 +546,7 @@
                         <w:jc w:val="center"/>
                       </w:pPr>
                       <w:r>
-                        <w:t>b</w:t>
-                      </w:r>
-                      <w:r>
-                        <w:t xml:space="preserve"> = </w:t>
-                      </w:r>
-                      <w:r>
-                        <w:t>20</w:t>
+                        <w:t>b = 20</w:t>
                       </w:r>
                     </w:p>
                     <w:p>
@@ -379,10 +554,7 @@
                         <w:jc w:val="center"/>
                       </w:pPr>
                       <w:r>
-                        <w:t>res=</w:t>
-                      </w:r>
-                      <w:r>
-                        <w:t xml:space="preserve"> </w:t>
+                        <w:t xml:space="preserve">res= </w:t>
                       </w:r>
                     </w:p>
                   </w:txbxContent>
@@ -393,6 +565,9 @@
         </mc:AlternateContent>
       </w:r>
       <w:r>
+        <w:rPr>
+          <w:noProof/>
+        </w:rPr>
         <mc:AlternateContent>
           <mc:Choice Requires="wps">
             <w:drawing>
@@ -458,6 +633,14 @@
                               <w:t>scope</w:t>
                             </w:r>
                           </w:p>
+                          <w:p>
+                            <w:pPr>
+                              <w:jc w:val="center"/>
+                            </w:pPr>
+                            <w:r>
+                              <w:t>this</w:t>
+                            </w:r>
+                          </w:p>
                         </w:txbxContent>
                       </wps:txbx>
                       <wps:bodyPr rot="0" spcFirstLastPara="0" vertOverflow="overflow" horzOverflow="overflow" vert="horz" wrap="square" lIns="91440" tIns="45720" rIns="91440" bIns="45720" numCol="1" spcCol="0" rtlCol="0" fromWordArt="0" anchor="ctr" anchorCtr="0" forceAA="0" compatLnSpc="1">
@@ -480,7 +663,7 @@
           </mc:Choice>
           <mc:Fallback>
             <w:pict>
-              <v:rect w14:anchorId="0D10277F" id="Rectangle 18" o:spid="_x0000_s1028" style="position:absolute;margin-left:151.5pt;margin-top:-49.1pt;width:99.75pt;height:80.25pt;z-index:251683840;visibility:visible;mso-wrap-style:square;mso-width-percent:0;mso-height-percent:0;mso-wrap-distance-left:9pt;mso-wrap-distance-top:0;mso-wrap-distance-right:9pt;mso-wrap-distance-bottom:0;mso-position-horizontal:absolute;mso-position-horizontal-relative:text;mso-position-vertical:absolute;mso-position-vertical-relative:text;mso-width-percent:0;mso-height-percent:0;mso-width-relative:margin;mso-height-relative:margin;v-text-anchor:middle" o:gfxdata="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" fillcolor="#4472c4 [3204]" strokecolor="#1f3763 [1604]" strokeweight="1pt">
+              <v:rect w14:anchorId="0D10277F" id="Rectangle 18" o:spid="_x0000_s1029" style="position:absolute;margin-left:151.5pt;margin-top:-49.1pt;width:99.75pt;height:80.25pt;z-index:251683840;visibility:visible;mso-wrap-style:square;mso-width-percent:0;mso-height-percent:0;mso-wrap-distance-left:9pt;mso-wrap-distance-top:0;mso-wrap-distance-right:9pt;mso-wrap-distance-bottom:0;mso-position-horizontal:absolute;mso-position-horizontal-relative:text;mso-position-vertical:absolute;mso-position-vertical-relative:text;mso-width-percent:0;mso-height-percent:0;mso-width-relative:margin;mso-height-relative:margin;v-text-anchor:middle" o:gfxdata="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" fillcolor="#4472c4 [3204]" strokecolor="#1f3763 [1604]" strokeweight="1pt">
                 <v:textbox>
                   <w:txbxContent>
                     <w:p>
@@ -499,6 +682,14 @@
                       </w:pPr>
                       <w:r>
                         <w:t>scope</w:t>
+                      </w:r>
+                    </w:p>
+                    <w:p>
+                      <w:pPr>
+                        <w:jc w:val="center"/>
+                      </w:pPr>
+                      <w:r>
+                        <w:t>this</w:t>
                       </w:r>
                     </w:p>
                   </w:txbxContent>
@@ -508,7 +699,6 @@
           </mc:Fallback>
         </mc:AlternateContent>
       </w:r>
-      <w:bookmarkStart w:id="0" w:name="_GoBack"/>
       <w:r>
         <w:rPr>
           <w:noProof/>
@@ -607,7 +797,7 @@
           </mc:Choice>
           <mc:Fallback>
             <w:pict>
-              <v:roundrect w14:anchorId="4A10D7B0" id="Rectangle: Rounded Corners 13" o:spid="_x0000_s1029" style="position:absolute;margin-left:318.75pt;margin-top:93.35pt;width:103.5pt;height:96.7pt;z-index:251675648;visibility:visible;mso-wrap-style:square;mso-width-percent:0;mso-height-percent:0;mso-wrap-distance-left:9pt;mso-wrap-distance-top:0;mso-wrap-distance-right:9pt;mso-wrap-distance-bottom:0;mso-position-horizontal:absolute;mso-position-horizontal-relative:text;mso-position-vertical:absolute;mso-position-vertical-relative:text;mso-width-percent:0;mso-height-percent:0;mso-width-relative:margin;mso-height-relative:margin;v-text-anchor:middle" arcsize="10923f" o:gfxdata="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" fillcolor="#4472c4 [3204]" strokecolor="#1f3763 [1604]" strokeweight="1pt">
+              <v:roundrect w14:anchorId="4A10D7B0" id="Rectangle: Rounded Corners 13" o:spid="_x0000_s1030" style="position:absolute;margin-left:318.75pt;margin-top:93.35pt;width:103.5pt;height:96.7pt;z-index:251675648;visibility:visible;mso-wrap-style:square;mso-width-percent:0;mso-height-percent:0;mso-wrap-distance-left:9pt;mso-wrap-distance-top:0;mso-wrap-distance-right:9pt;mso-wrap-distance-bottom:0;mso-position-horizontal:absolute;mso-position-horizontal-relative:text;mso-position-vertical:absolute;mso-position-vertical-relative:text;mso-width-percent:0;mso-height-percent:0;mso-width-relative:margin;mso-height-relative:margin;v-text-anchor:middle" arcsize="10923f" o:gfxdata="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" fillcolor="#4472c4 [3204]" strokecolor="#1f3763 [1604]" strokeweight="1pt">
                 <v:stroke joinstyle="miter"/>
                 <v:textbox>
                   <w:txbxContent>
@@ -726,7 +916,7 @@
           </mc:Choice>
           <mc:Fallback>
             <w:pict>
-              <v:rect w14:anchorId="2E012B9E" id="Rectangle 12" o:spid="_x0000_s1030" style="position:absolute;margin-left:158.25pt;margin-top:81.35pt;width:93pt;height:62.25pt;z-index:251673600;visibility:visible;mso-wrap-style:square;mso-width-percent:0;mso-height-percent:0;mso-wrap-distance-left:9pt;mso-wrap-distance-top:0;mso-wrap-distance-right:9pt;mso-wrap-distance-bottom:0;mso-position-horizontal:absolute;mso-position-horizontal-relative:text;mso-position-vertical:absolute;mso-position-vertical-relative:text;mso-width-percent:0;mso-height-percent:0;mso-width-relative:margin;mso-height-relative:margin;v-text-anchor:middle" o:gfxdata="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" fillcolor="#4472c4 [3204]" strokecolor="#1f3763 [1604]" strokeweight="1pt">
+              <v:rect w14:anchorId="2E012B9E" id="Rectangle 12" o:spid="_x0000_s1031" style="position:absolute;margin-left:158.25pt;margin-top:81.35pt;width:93pt;height:62.25pt;z-index:251673600;visibility:visible;mso-wrap-style:square;mso-width-percent:0;mso-height-percent:0;mso-wrap-distance-left:9pt;mso-wrap-distance-top:0;mso-wrap-distance-right:9pt;mso-wrap-distance-bottom:0;mso-position-horizontal:absolute;mso-position-horizontal-relative:text;mso-position-vertical:absolute;mso-position-vertical-relative:text;mso-width-percent:0;mso-height-percent:0;mso-width-relative:margin;mso-height-relative:margin;v-text-anchor:middle" o:gfxdata="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" fillcolor="#4472c4 [3204]" strokecolor="#1f3763 [1604]" strokeweight="1pt">
                 <v:textbox>
                   <w:txbxContent>
                     <w:p>
@@ -746,7 +936,6 @@
           </mc:Fallback>
         </mc:AlternateContent>
       </w:r>
-      <w:bookmarkEnd w:id="0"/>
       <w:r>
         <w:rPr>
           <w:noProof/>
@@ -792,10 +981,7 @@
                         <w:txbxContent>
                           <w:p>
                             <w:r>
-                              <w:t>inner</w:t>
-                            </w:r>
-                            <w:r>
-                              <w:t xml:space="preserve"> EC</w:t>
+                              <w:t>inner EC</w:t>
                             </w:r>
                           </w:p>
                         </w:txbxContent>
@@ -824,15 +1010,12 @@
                 <v:stroke joinstyle="miter"/>
                 <v:path gradientshapeok="t" o:connecttype="rect"/>
               </v:shapetype>
-              <v:shape id="Text Box 17" o:spid="_x0000_s1031" type="#_x0000_t202" style="position:absolute;margin-left:36pt;margin-top:72.75pt;width:74.6pt;height:34.5pt;z-index:251681792;visibility:visible;mso-wrap-style:square;mso-width-percent:0;mso-height-percent:0;mso-wrap-distance-left:9pt;mso-wrap-distance-top:0;mso-wrap-distance-right:9pt;mso-wrap-distance-bottom:0;mso-position-horizontal:absolute;mso-position-horizontal-relative:text;mso-position-vertical:absolute;mso-position-vertical-relative:text;mso-width-percent:0;mso-height-percent:0;mso-width-relative:margin;mso-height-relative:margin;v-text-anchor:top" o:gfxdata="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" fillcolor="white [3201]" strokeweight=".5pt">
+              <v:shape id="Text Box 17" o:spid="_x0000_s1032" type="#_x0000_t202" style="position:absolute;margin-left:36pt;margin-top:72.75pt;width:74.6pt;height:34.5pt;z-index:251681792;visibility:visible;mso-wrap-style:square;mso-width-percent:0;mso-height-percent:0;mso-wrap-distance-left:9pt;mso-wrap-distance-top:0;mso-wrap-distance-right:9pt;mso-wrap-distance-bottom:0;mso-position-horizontal:absolute;mso-position-horizontal-relative:text;mso-position-vertical:absolute;mso-position-vertical-relative:text;mso-width-percent:0;mso-height-percent:0;mso-width-relative:margin;mso-height-relative:margin;v-text-anchor:top" o:gfxdata="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" fillcolor="white [3201]" strokeweight=".5pt">
                 <v:textbox>
                   <w:txbxContent>
                     <w:p>
                       <w:r>
-                        <w:t>inner</w:t>
-                      </w:r>
-                      <w:r>
-                        <w:t xml:space="preserve"> EC</w:t>
+                        <w:t>inner EC</w:t>
                       </w:r>
                     </w:p>
                   </w:txbxContent>
@@ -999,7 +1182,7 @@
           </mc:Choice>
           <mc:Fallback>
             <w:pict>
-              <v:rect w14:anchorId="1909125B" id="Rectangle 15" o:spid="_x0000_s1032" style="position:absolute;margin-left:0;margin-top:109.5pt;width:51.75pt;height:81.75pt;z-index:251678720;visibility:visible;mso-wrap-style:square;mso-wrap-distance-left:9pt;mso-wrap-distance-top:0;mso-wrap-distance-right:9pt;mso-wrap-distance-bottom:0;mso-position-horizontal:left;mso-position-horizontal-relative:right-margin-area;mso-position-vertical:absolute;mso-position-vertical-relative:text;v-text-anchor:middle" o:gfxdata="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" fillcolor="#4472c4 [3204]" strokecolor="#1f3763 [1604]" strokeweight="1pt">
+              <v:rect w14:anchorId="1909125B" id="Rectangle 15" o:spid="_x0000_s1033" style="position:absolute;margin-left:0;margin-top:109.5pt;width:51.75pt;height:81.75pt;z-index:251678720;visibility:visible;mso-wrap-style:square;mso-wrap-distance-left:9pt;mso-wrap-distance-top:0;mso-wrap-distance-right:9pt;mso-wrap-distance-bottom:0;mso-position-horizontal:left;mso-position-horizontal-relative:right-margin-area;mso-position-vertical:absolute;mso-position-vertical-relative:text;v-text-anchor:middle" o:gfxdata="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" fillcolor="#4472c4 [3204]" strokecolor="#1f3763 [1604]" strokeweight="1pt">
                 <v:textbox>
                   <w:txbxContent>
                     <w:p>
@@ -1188,7 +1371,7 @@
           </mc:Choice>
           <mc:Fallback>
             <w:pict>
-              <v:rect w14:anchorId="5C51D07A" id="Rectangle 11" o:spid="_x0000_s1033" style="position:absolute;margin-left:442.1pt;margin-top:357pt;width:51.75pt;height:81.75pt;z-index:251671552;visibility:visible;mso-wrap-style:square;mso-wrap-distance-left:9pt;mso-wrap-distance-top:0;mso-wrap-distance-right:9pt;mso-wrap-distance-bottom:0;mso-position-horizontal:absolute;mso-position-horizontal-relative:text;mso-position-vertical:absolute;mso-position-vertical-relative:text;v-text-anchor:middle" o:gfxdata="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" fillcolor="#4472c4 [3204]" strokecolor="#1f3763 [1604]" strokeweight="1pt">
+              <v:rect w14:anchorId="5C51D07A" id="Rectangle 11" o:spid="_x0000_s1034" style="position:absolute;margin-left:442.1pt;margin-top:357pt;width:51.75pt;height:81.75pt;z-index:251671552;visibility:visible;mso-wrap-style:square;mso-wrap-distance-left:9pt;mso-wrap-distance-top:0;mso-wrap-distance-right:9pt;mso-wrap-distance-bottom:0;mso-position-horizontal:absolute;mso-position-horizontal-relative:text;mso-position-vertical:absolute;mso-position-vertical-relative:text;v-text-anchor:middle" o:gfxdata="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" fillcolor="#4472c4 [3204]" strokecolor="#1f3763 [1604]" strokeweight="1pt">
                 <v:textbox>
                   <w:txbxContent>
                     <w:p>
@@ -1405,7 +1588,7 @@
           </mc:Choice>
           <mc:Fallback>
             <w:pict>
-              <v:roundrect w14:anchorId="3C581660" id="Rectangle: Rounded Corners 6" o:spid="_x0000_s1034" style="position:absolute;margin-left:341.65pt;margin-top:193.5pt;width:106.85pt;height:131.65pt;z-index:251664384;visibility:visible;mso-wrap-style:square;mso-width-percent:0;mso-height-percent:0;mso-wrap-distance-left:9pt;mso-wrap-distance-top:0;mso-wrap-distance-right:9pt;mso-wrap-distance-bottom:0;mso-position-horizontal:absolute;mso-position-horizontal-relative:text;mso-position-vertical:absolute;mso-position-vertical-relative:text;mso-width-percent:0;mso-height-percent:0;mso-width-relative:margin;mso-height-relative:margin;v-text-anchor:middle" arcsize="10923f" o:gfxdata="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" fillcolor="#4472c4 [3204]" strokecolor="#1f3763 [1604]" strokeweight="1pt">
+              <v:roundrect w14:anchorId="3C581660" id="Rectangle: Rounded Corners 6" o:spid="_x0000_s1035" style="position:absolute;margin-left:341.65pt;margin-top:193.5pt;width:106.85pt;height:131.65pt;z-index:251664384;visibility:visible;mso-wrap-style:square;mso-width-percent:0;mso-height-percent:0;mso-wrap-distance-left:9pt;mso-wrap-distance-top:0;mso-wrap-distance-right:9pt;mso-wrap-distance-bottom:0;mso-position-horizontal:absolute;mso-position-horizontal-relative:text;mso-position-vertical:absolute;mso-position-vertical-relative:text;mso-width-percent:0;mso-height-percent:0;mso-width-relative:margin;mso-height-relative:margin;v-text-anchor:middle" arcsize="10923f" o:gfxdata="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" fillcolor="#4472c4 [3204]" strokecolor="#1f3763 [1604]" strokeweight="1pt">
                 <v:stroke joinstyle="miter"/>
                 <v:textbox>
                   <w:txbxContent>
@@ -1542,7 +1725,7 @@
           </mc:Choice>
           <mc:Fallback>
             <w:pict>
-              <v:rect w14:anchorId="7B756933" id="Rectangle 9" o:spid="_x0000_s1035" style="position:absolute;margin-left:483pt;margin-top:243pt;width:51.75pt;height:81.75pt;z-index:251667456;visibility:visible;mso-wrap-style:square;mso-wrap-distance-left:9pt;mso-wrap-distance-top:0;mso-wrap-distance-right:9pt;mso-wrap-distance-bottom:0;mso-position-horizontal:absolute;mso-position-horizontal-relative:text;mso-position-vertical:absolute;mso-position-vertical-relative:text;v-text-anchor:middle" o:gfxdata="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" fillcolor="#4472c4 [3204]" strokecolor="#1f3763 [1604]" strokeweight="1pt">
+              <v:rect w14:anchorId="7B756933" id="Rectangle 9" o:spid="_x0000_s1036" style="position:absolute;margin-left:483pt;margin-top:243pt;width:51.75pt;height:81.75pt;z-index:251667456;visibility:visible;mso-wrap-style:square;mso-wrap-distance-left:9pt;mso-wrap-distance-top:0;mso-wrap-distance-right:9pt;mso-wrap-distance-bottom:0;mso-position-horizontal:absolute;mso-position-horizontal-relative:text;mso-position-vertical:absolute;mso-position-vertical-relative:text;v-text-anchor:middle" o:gfxdata="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" fillcolor="#4472c4 [3204]" strokecolor="#1f3763 [1604]" strokeweight="1pt">
                 <v:textbox>
                   <w:txbxContent>
                     <w:p>
@@ -1768,8 +1951,13 @@
                             </w:pPr>
                             <w:proofErr w:type="spellStart"/>
                             <w:r>
-                              <w:t>variableObj</w:t>
-                            </w:r>
+                              <w:t>var</w:t>
+                            </w:r>
+                            <w:bookmarkStart w:id="0" w:name="_GoBack"/>
+                            <w:r>
+                              <w:t>iableObj</w:t>
+                            </w:r>
+                            <w:bookmarkEnd w:id="0"/>
                             <w:proofErr w:type="spellEnd"/>
                           </w:p>
                         </w:txbxContent>
@@ -1791,7 +1979,7 @@
           </mc:Choice>
           <mc:Fallback>
             <w:pict>
-              <v:rect w14:anchorId="609D1CFA" id="Rectangle 4" o:spid="_x0000_s1036" style="position:absolute;margin-left:156.4pt;margin-top:154.15pt;width:91.1pt;height:82.5pt;z-index:251663360;visibility:visible;mso-wrap-style:square;mso-height-percent:0;mso-wrap-distance-left:9pt;mso-wrap-distance-top:0;mso-wrap-distance-right:9pt;mso-wrap-distance-bottom:0;mso-position-horizontal:absolute;mso-position-horizontal-relative:text;mso-position-vertical:absolute;mso-position-vertical-relative:text;mso-height-percent:0;mso-height-relative:margin;v-text-anchor:middle" o:gfxdata="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" fillcolor="#4472c4 [3204]" strokecolor="#1f3763 [1604]" strokeweight="1pt">
+              <v:rect w14:anchorId="609D1CFA" id="Rectangle 4" o:spid="_x0000_s1037" style="position:absolute;margin-left:156.4pt;margin-top:154.15pt;width:91.1pt;height:82.5pt;z-index:251663360;visibility:visible;mso-wrap-style:square;mso-height-percent:0;mso-wrap-distance-left:9pt;mso-wrap-distance-top:0;mso-wrap-distance-right:9pt;mso-wrap-distance-bottom:0;mso-position-horizontal:absolute;mso-position-horizontal-relative:text;mso-position-vertical:absolute;mso-position-vertical-relative:text;mso-height-percent:0;mso-height-relative:margin;v-text-anchor:middle" o:gfxdata="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" fillcolor="#4472c4 [3204]" strokecolor="#1f3763 [1604]" strokeweight="1pt">
                 <v:textbox>
                   <w:txbxContent>
                     <w:p>
@@ -1800,8 +1988,13 @@
                       </w:pPr>
                       <w:proofErr w:type="spellStart"/>
                       <w:r>
-                        <w:t>variableObj</w:t>
-                      </w:r>
+                        <w:t>var</w:t>
+                      </w:r>
+                      <w:bookmarkStart w:id="1" w:name="_GoBack"/>
+                      <w:r>
+                        <w:t>iableObj</w:t>
+                      </w:r>
+                      <w:bookmarkEnd w:id="1"/>
                       <w:proofErr w:type="spellEnd"/>
                     </w:p>
                   </w:txbxContent>
@@ -1859,10 +2052,7 @@
                               <w:t>outer</w:t>
                             </w:r>
                             <w:r>
-                              <w:t xml:space="preserve"> </w:t>
-                            </w:r>
-                            <w:r>
-                              <w:t>EC</w:t>
+                              <w:t xml:space="preserve"> EC</w:t>
                             </w:r>
                           </w:p>
                         </w:txbxContent>
@@ -1887,7 +2077,7 @@
           </mc:Choice>
           <mc:Fallback>
             <w:pict>
-              <v:shape w14:anchorId="41E03A0E" id="Text Box 3" o:spid="_x0000_s1037" type="#_x0000_t202" style="position:absolute;margin-left:38.25pt;margin-top:112.15pt;width:74.6pt;height:34.5pt;z-index:251662336;visibility:visible;mso-wrap-style:square;mso-width-percent:0;mso-height-percent:0;mso-wrap-distance-left:9pt;mso-wrap-distance-top:0;mso-wrap-distance-right:9pt;mso-wrap-distance-bottom:0;mso-position-horizontal:absolute;mso-position-horizontal-relative:text;mso-position-vertical:absolute;mso-position-vertical-relative:text;mso-width-percent:0;mso-height-percent:0;mso-width-relative:margin;mso-height-relative:margin;v-text-anchor:top" o:gfxdata="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" fillcolor="white [3201]" strokeweight=".5pt">
+              <v:shape w14:anchorId="41E03A0E" id="Text Box 3" o:spid="_x0000_s1038" type="#_x0000_t202" style="position:absolute;margin-left:38.25pt;margin-top:112.15pt;width:74.6pt;height:34.5pt;z-index:251662336;visibility:visible;mso-wrap-style:square;mso-width-percent:0;mso-height-percent:0;mso-wrap-distance-left:9pt;mso-wrap-distance-top:0;mso-wrap-distance-right:9pt;mso-wrap-distance-bottom:0;mso-position-horizontal:absolute;mso-position-horizontal-relative:text;mso-position-vertical:absolute;mso-position-vertical-relative:text;mso-width-percent:0;mso-height-percent:0;mso-width-relative:margin;mso-height-relative:margin;v-text-anchor:top" o:gfxdata="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" fillcolor="white [3201]" strokeweight=".5pt">
                 <v:textbox>
                   <w:txbxContent>
                     <w:p>
@@ -1895,10 +2085,7 @@
                         <w:t>outer</w:t>
                       </w:r>
                       <w:r>
-                        <w:t xml:space="preserve"> </w:t>
-                      </w:r>
-                      <w:r>
-                        <w:t>EC</w:t>
+                        <w:t xml:space="preserve"> EC</w:t>
                       </w:r>
                     </w:p>
                   </w:txbxContent>
@@ -1978,7 +2165,7 @@
           </mc:Choice>
           <mc:Fallback>
             <w:pict>
-              <v:shape w14:anchorId="4D37BC34" id="Text Box 2" o:spid="_x0000_s1038" type="#_x0000_t202" style="position:absolute;margin-left:39.4pt;margin-top:150pt;width:74.6pt;height:34.5pt;z-index:251660288;visibility:visible;mso-wrap-style:square;mso-width-percent:0;mso-height-percent:0;mso-wrap-distance-left:9pt;mso-wrap-distance-top:0;mso-wrap-distance-right:9pt;mso-wrap-distance-bottom:0;mso-position-horizontal:absolute;mso-position-horizontal-relative:text;mso-position-vertical:absolute;mso-position-vertical-relative:text;mso-width-percent:0;mso-height-percent:0;mso-width-relative:margin;mso-height-relative:margin;v-text-anchor:top" o:gfxdata="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" fillcolor="white [3201]" strokeweight=".5pt">
+              <v:shape w14:anchorId="4D37BC34" id="Text Box 2" o:spid="_x0000_s1039" type="#_x0000_t202" style="position:absolute;margin-left:39.4pt;margin-top:150pt;width:74.6pt;height:34.5pt;z-index:251660288;visibility:visible;mso-wrap-style:square;mso-width-percent:0;mso-height-percent:0;mso-wrap-distance-left:9pt;mso-wrap-distance-top:0;mso-wrap-distance-right:9pt;mso-wrap-distance-bottom:0;mso-position-horizontal:absolute;mso-position-horizontal-relative:text;mso-position-vertical:absolute;mso-position-vertical-relative:text;mso-width-percent:0;mso-height-percent:0;mso-width-relative:margin;mso-height-relative:margin;v-text-anchor:top" o:gfxdata="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" fillcolor="white [3201]" strokeweight=".5pt">
                 <v:textbox>
                   <w:txbxContent>
                     <w:p>
@@ -2072,6 +2259,56 @@
     </w:sectPr>
   </w:body>
 </w:document>
+</file>
+
+<file path=word/endnotes.xml><?xml version="1.0" encoding="utf-8"?>
+<w:endnotes xmlns:wpc="http://schemas.microsoft.com/office/word/2010/wordprocessingCanvas" xmlns:cx="http://schemas.microsoft.com/office/drawing/2014/chartex" xmlns:cx1="http://schemas.microsoft.com/office/drawing/2015/9/8/chartex" xmlns:cx2="http://schemas.microsoft.com/office/drawing/2015/10/21/chartex" xmlns:cx3="http://schemas.microsoft.com/office/drawing/2016/5/9/chartex" xmlns:cx4="http://schemas.microsoft.com/office/drawing/2016/5/10/chartex" xmlns:cx5="http://schemas.microsoft.com/office/drawing/2016/5/11/chartex" xmlns:cx6="http://schemas.microsoft.com/office/drawing/2016/5/12/chartex" xmlns:cx7="http://schemas.microsoft.com/office/drawing/2016/5/13/chartex" xmlns:cx8="http://schemas.microsoft.com/office/drawing/2016/5/14/chartex" xmlns:mc="http://schemas.openxmlformats.org/markup-compatibility/2006" xmlns:aink="http://schemas.microsoft.com/office/drawing/2016/ink" xmlns:am3d="http://schemas.microsoft.com/office/drawing/2017/model3d" xmlns:o="urn:schemas-microsoft-com:office:office" xmlns:r="http://schemas.openxmlformats.org/officeDocument/2006/relationships" xmlns:m="http://schemas.openxmlformats.org/officeDocument/2006/math" xmlns:v="urn:schemas-microsoft-com:vml" xmlns:wp14="http://schemas.microsoft.com/office/word/2010/wordprocessingDrawing" xmlns:wp="http://schemas.openxmlformats.org/drawingml/2006/wordprocessingDrawing" xmlns:w10="urn:schemas-microsoft-com:office:word" xmlns:w="http://schemas.openxmlformats.org/wordprocessingml/2006/main" xmlns:w14="http://schemas.microsoft.com/office/word/2010/wordml" xmlns:w15="http://schemas.microsoft.com/office/word/2012/wordml" xmlns:w16cid="http://schemas.microsoft.com/office/word/2016/wordml/cid" xmlns:w16se="http://schemas.microsoft.com/office/word/2015/wordml/symex" xmlns:wpg="http://schemas.microsoft.com/office/word/2010/wordprocessingGroup" xmlns:wpi="http://schemas.microsoft.com/office/word/2010/wordprocessingInk" xmlns:wne="http://schemas.microsoft.com/office/word/2006/wordml" xmlns:wps="http://schemas.microsoft.com/office/word/2010/wordprocessingShape" mc:Ignorable="w14 w15 w16se w16cid wp14">
+  <w:endnote w:type="separator" w:id="-1">
+    <w:p>
+      <w:pPr>
+        <w:spacing w:after="0" w:line="240" w:lineRule="auto"/>
+      </w:pPr>
+      <w:r>
+        <w:separator/>
+      </w:r>
+    </w:p>
+  </w:endnote>
+  <w:endnote w:type="continuationSeparator" w:id="0">
+    <w:p>
+      <w:pPr>
+        <w:spacing w:after="0" w:line="240" w:lineRule="auto"/>
+      </w:pPr>
+      <w:r>
+        <w:continuationSeparator/>
+      </w:r>
+    </w:p>
+  </w:endnote>
+</w:endnotes>
+</file>
+
+<file path=word/footnotes.xml><?xml version="1.0" encoding="utf-8"?>
+<w:footnotes xmlns:wpc="http://schemas.microsoft.com/office/word/2010/wordprocessingCanvas" xmlns:cx="http://schemas.microsoft.com/office/drawing/2014/chartex" xmlns:cx1="http://schemas.microsoft.com/office/drawing/2015/9/8/chartex" xmlns:cx2="http://schemas.microsoft.com/office/drawing/2015/10/21/chartex" xmlns:cx3="http://schemas.microsoft.com/office/drawing/2016/5/9/chartex" xmlns:cx4="http://schemas.microsoft.com/office/drawing/2016/5/10/chartex" xmlns:cx5="http://schemas.microsoft.com/office/drawing/2016/5/11/chartex" xmlns:cx6="http://schemas.microsoft.com/office/drawing/2016/5/12/chartex" xmlns:cx7="http://schemas.microsoft.com/office/drawing/2016/5/13/chartex" xmlns:cx8="http://schemas.microsoft.com/office/drawing/2016/5/14/chartex" xmlns:mc="http://schemas.openxmlformats.org/markup-compatibility/2006" xmlns:aink="http://schemas.microsoft.com/office/drawing/2016/ink" xmlns:am3d="http://schemas.microsoft.com/office/drawing/2017/model3d" xmlns:o="urn:schemas-microsoft-com:office:office" xmlns:r="http://schemas.openxmlformats.org/officeDocument/2006/relationships" xmlns:m="http://schemas.openxmlformats.org/officeDocument/2006/math" xmlns:v="urn:schemas-microsoft-com:vml" xmlns:wp14="http://schemas.microsoft.com/office/word/2010/wordprocessingDrawing" xmlns:wp="http://schemas.openxmlformats.org/drawingml/2006/wordprocessingDrawing" xmlns:w10="urn:schemas-microsoft-com:office:word" xmlns:w="http://schemas.openxmlformats.org/wordprocessingml/2006/main" xmlns:w14="http://schemas.microsoft.com/office/word/2010/wordml" xmlns:w15="http://schemas.microsoft.com/office/word/2012/wordml" xmlns:w16cid="http://schemas.microsoft.com/office/word/2016/wordml/cid" xmlns:w16se="http://schemas.microsoft.com/office/word/2015/wordml/symex" xmlns:wpg="http://schemas.microsoft.com/office/word/2010/wordprocessingGroup" xmlns:wpi="http://schemas.microsoft.com/office/word/2010/wordprocessingInk" xmlns:wne="http://schemas.microsoft.com/office/word/2006/wordml" xmlns:wps="http://schemas.microsoft.com/office/word/2010/wordprocessingShape" mc:Ignorable="w14 w15 w16se w16cid wp14">
+  <w:footnote w:type="separator" w:id="-1">
+    <w:p>
+      <w:pPr>
+        <w:spacing w:after="0" w:line="240" w:lineRule="auto"/>
+      </w:pPr>
+      <w:r>
+        <w:separator/>
+      </w:r>
+    </w:p>
+  </w:footnote>
+  <w:footnote w:type="continuationSeparator" w:id="0">
+    <w:p>
+      <w:pPr>
+        <w:spacing w:after="0" w:line="240" w:lineRule="auto"/>
+      </w:pPr>
+      <w:r>
+        <w:continuationSeparator/>
+      </w:r>
+    </w:p>
+  </w:footnote>
+</w:footnotes>
 </file>
 
 <file path=word/styles.xml><?xml version="1.0" encoding="utf-8"?>
@@ -2471,7 +2708,7 @@
   <w:style w:type="paragraph" w:default="1" w:styleId="Normal">
     <w:name w:val="Normal"/>
     <w:qFormat/>
-    <w:rsid w:val="00835124"/>
+    <w:rsid w:val="0007747C"/>
   </w:style>
   <w:style w:type="character" w:default="1" w:styleId="DefaultParagraphFont">
     <w:name w:val="Default Paragraph Font"/>
@@ -2499,6 +2736,50 @@
     <w:uiPriority w:val="99"/>
     <w:semiHidden/>
     <w:unhideWhenUsed/>
+  </w:style>
+  <w:style w:type="paragraph" w:styleId="Header">
+    <w:name w:val="header"/>
+    <w:basedOn w:val="Normal"/>
+    <w:link w:val="HeaderChar"/>
+    <w:uiPriority w:val="99"/>
+    <w:unhideWhenUsed/>
+    <w:rsid w:val="0007747C"/>
+    <w:pPr>
+      <w:tabs>
+        <w:tab w:val="center" w:pos="4680"/>
+        <w:tab w:val="right" w:pos="9360"/>
+      </w:tabs>
+      <w:spacing w:after="0" w:line="240" w:lineRule="auto"/>
+    </w:pPr>
+  </w:style>
+  <w:style w:type="character" w:customStyle="1" w:styleId="HeaderChar">
+    <w:name w:val="Header Char"/>
+    <w:basedOn w:val="DefaultParagraphFont"/>
+    <w:link w:val="Header"/>
+    <w:uiPriority w:val="99"/>
+    <w:rsid w:val="0007747C"/>
+  </w:style>
+  <w:style w:type="paragraph" w:styleId="Footer">
+    <w:name w:val="footer"/>
+    <w:basedOn w:val="Normal"/>
+    <w:link w:val="FooterChar"/>
+    <w:uiPriority w:val="99"/>
+    <w:unhideWhenUsed/>
+    <w:rsid w:val="0007747C"/>
+    <w:pPr>
+      <w:tabs>
+        <w:tab w:val="center" w:pos="4680"/>
+        <w:tab w:val="right" w:pos="9360"/>
+      </w:tabs>
+      <w:spacing w:after="0" w:line="240" w:lineRule="auto"/>
+    </w:pPr>
+  </w:style>
+  <w:style w:type="character" w:customStyle="1" w:styleId="FooterChar">
+    <w:name w:val="Footer Char"/>
+    <w:basedOn w:val="DefaultParagraphFont"/>
+    <w:link w:val="Footer"/>
+    <w:uiPriority w:val="99"/>
+    <w:rsid w:val="0007747C"/>
   </w:style>
 </w:styles>
 </file>

</xml_diff>